<commit_message>
corrobora lat-lon == lat | lon
</commit_message>
<xml_diff>
--- a/dudas_sobre_ubicacion.docx
+++ b/dudas_sobre_ubicacion.docx
@@ -4,7 +4,18 @@
   <w:body>
     <w:p>
       <w:pPr>
-        <w:pStyle w:val="Prrafodelista"/>
+        <w:ind w:left="720" w:hanging="360"/>
+      </w:pPr>
+      <w:r>
+        <w:rPr>
+          <w:highlight w:val="yellow"/>
+        </w:rPr>
+        <w:t>Luis</w:t>
+      </w:r>
+    </w:p>
+    <w:p>
+      <w:pPr>
+        <w:pStyle w:val="ListParagraph"/>
         <w:numPr>
           <w:ilvl w:val="0"/>
           <w:numId w:val="1"/>
@@ -61,7 +72,7 @@
     </w:p>
     <w:p>
       <w:pPr>
-        <w:pStyle w:val="Prrafodelista"/>
+        <w:pStyle w:val="ListParagraph"/>
         <w:numPr>
           <w:ilvl w:val="0"/>
           <w:numId w:val="1"/>
@@ -85,7 +96,7 @@
           <w:color w:val="333333"/>
           <w:sz w:val="21"/>
           <w:szCs w:val="21"/>
-          <w:lang w:eastAsia="es-AR"/>
+          <w:lang w:val="en-US" w:eastAsia="es-AR"/>
         </w:rPr>
       </w:pPr>
       <w:r>
@@ -94,7 +105,7 @@
           <w:color w:val="7A3E9D"/>
           <w:sz w:val="21"/>
           <w:szCs w:val="21"/>
-          <w:lang w:eastAsia="es-AR"/>
+          <w:lang w:val="en-US" w:eastAsia="es-AR"/>
         </w:rPr>
         <w:t>data</w:t>
       </w:r>
@@ -104,7 +115,7 @@
           <w:color w:val="777777"/>
           <w:sz w:val="21"/>
           <w:szCs w:val="21"/>
-          <w:lang w:eastAsia="es-AR"/>
+          <w:lang w:val="en-US" w:eastAsia="es-AR"/>
         </w:rPr>
         <w:t>["</w:t>
       </w:r>
@@ -115,7 +126,7 @@
           <w:color w:val="448C27"/>
           <w:sz w:val="21"/>
           <w:szCs w:val="21"/>
-          <w:lang w:eastAsia="es-AR"/>
+          <w:lang w:val="en-US" w:eastAsia="es-AR"/>
         </w:rPr>
         <w:t>place_name</w:t>
       </w:r>
@@ -126,7 +137,7 @@
           <w:color w:val="777777"/>
           <w:sz w:val="21"/>
           <w:szCs w:val="21"/>
-          <w:lang w:eastAsia="es-AR"/>
+          <w:lang w:val="en-US" w:eastAsia="es-AR"/>
         </w:rPr>
         <w:t>"].</w:t>
       </w:r>
@@ -139,7 +150,7 @@
           <w:color w:val="AA3731"/>
           <w:sz w:val="21"/>
           <w:szCs w:val="21"/>
-          <w:lang w:eastAsia="es-AR"/>
+          <w:lang w:val="en-US" w:eastAsia="es-AR"/>
         </w:rPr>
         <w:t>value_</w:t>
       </w:r>
@@ -152,7 +163,7 @@
           <w:color w:val="AA3731"/>
           <w:sz w:val="21"/>
           <w:szCs w:val="21"/>
-          <w:lang w:eastAsia="es-AR"/>
+          <w:lang w:val="en-US" w:eastAsia="es-AR"/>
         </w:rPr>
         <w:t>counts</w:t>
       </w:r>
@@ -163,7 +174,7 @@
           <w:color w:val="777777"/>
           <w:sz w:val="21"/>
           <w:szCs w:val="21"/>
-          <w:lang w:eastAsia="es-AR"/>
+          <w:lang w:val="en-US" w:eastAsia="es-AR"/>
         </w:rPr>
         <w:t>(</w:t>
       </w:r>
@@ -174,25 +185,302 @@
           <w:color w:val="777777"/>
           <w:sz w:val="21"/>
           <w:szCs w:val="21"/>
-          <w:lang w:eastAsia="es-AR"/>
-        </w:rPr>
-        <w:t>)</w:t>
-      </w:r>
+          <w:lang w:val="en-US" w:eastAsia="es-AR"/>
+        </w:rPr>
+        <w:t xml:space="preserve">), le da 1297 </w:t>
+      </w:r>
+      <w:proofErr w:type="spellStart"/>
       <w:r>
         <w:rPr>
           <w:rFonts w:ascii="Consolas" w:eastAsia="Times New Roman" w:hAnsi="Consolas" w:cs="Times New Roman"/>
           <w:color w:val="777777"/>
           <w:sz w:val="21"/>
           <w:szCs w:val="21"/>
-          <w:lang w:eastAsia="es-AR"/>
-        </w:rPr>
-        <w:t>, le da 1297 registros</w:t>
-      </w:r>
-    </w:p>
-    <w:p/>
-    <w:p>
-      <w:pPr>
-        <w:pStyle w:val="Prrafodelista"/>
+          <w:lang w:val="en-US" w:eastAsia="es-AR"/>
+        </w:rPr>
+        <w:t>registros</w:t>
+      </w:r>
+      <w:proofErr w:type="spellEnd"/>
+    </w:p>
+    <w:p>
+      <w:pPr>
+        <w:rPr>
+          <w:lang w:val="en-US"/>
+        </w:rPr>
+      </w:pPr>
+      <w:r>
+        <w:rPr>
+          <w:lang w:val="en-US"/>
+        </w:rPr>
+        <w:t xml:space="preserve"> </w:t>
+      </w:r>
+    </w:p>
+    <w:p>
+      <w:r>
+        <w:rPr>
+          <w:highlight w:val="yellow"/>
+        </w:rPr>
+        <w:t xml:space="preserve">No aparece porque siempre que aparece </w:t>
+      </w:r>
+      <w:r>
+        <w:rPr>
+          <w:highlight w:val="yellow"/>
+        </w:rPr>
+        <w:t xml:space="preserve">Capital Federal </w:t>
+      </w:r>
+      <w:r>
+        <w:rPr>
+          <w:highlight w:val="yellow"/>
+        </w:rPr>
+        <w:t xml:space="preserve">en </w:t>
+      </w:r>
+      <w:proofErr w:type="spellStart"/>
+      <w:r>
+        <w:rPr>
+          <w:highlight w:val="yellow"/>
+        </w:rPr>
+        <w:t>place_name</w:t>
+      </w:r>
+      <w:proofErr w:type="spellEnd"/>
+      <w:r>
+        <w:rPr>
+          <w:highlight w:val="yellow"/>
+        </w:rPr>
+        <w:t xml:space="preserve"> es porque </w:t>
+      </w:r>
+      <w:proofErr w:type="spellStart"/>
+      <w:r>
+        <w:rPr>
+          <w:highlight w:val="yellow"/>
+        </w:rPr>
+        <w:t>place_with_parent</w:t>
+      </w:r>
+      <w:proofErr w:type="spellEnd"/>
+      <w:r>
+        <w:rPr>
+          <w:highlight w:val="yellow"/>
+        </w:rPr>
+        <w:t xml:space="preserve"> tiene 2 </w:t>
+      </w:r>
+      <w:proofErr w:type="spellStart"/>
+      <w:r>
+        <w:rPr>
+          <w:highlight w:val="yellow"/>
+        </w:rPr>
+        <w:t>str</w:t>
+      </w:r>
+      <w:proofErr w:type="spellEnd"/>
+      <w:r>
+        <w:rPr>
+          <w:highlight w:val="yellow"/>
+        </w:rPr>
+        <w:t>. Se puede comprobar con</w:t>
+      </w:r>
+      <w:r>
+        <w:t xml:space="preserve"> </w:t>
+      </w:r>
+    </w:p>
+    <w:p>
+      <w:pPr>
+        <w:shd w:val="clear" w:color="auto" w:fill="1E1E1E"/>
+        <w:spacing w:after="0" w:line="285" w:lineRule="atLeast"/>
+        <w:rPr>
+          <w:rFonts w:ascii="Consolas" w:eastAsia="Times New Roman" w:hAnsi="Consolas" w:cs="Times New Roman"/>
+          <w:color w:val="D4D4D4"/>
+          <w:sz w:val="21"/>
+          <w:szCs w:val="21"/>
+          <w:lang w:val="en-US" w:eastAsia="es-AR"/>
+        </w:rPr>
+      </w:pPr>
+      <w:r>
+        <w:rPr>
+          <w:rFonts w:ascii="Consolas" w:eastAsia="Times New Roman" w:hAnsi="Consolas" w:cs="Times New Roman"/>
+          <w:color w:val="9CDCFE"/>
+          <w:sz w:val="21"/>
+          <w:szCs w:val="21"/>
+          <w:lang w:val="en-US" w:eastAsia="es-AR"/>
+        </w:rPr>
+        <w:t>data</w:t>
+      </w:r>
+      <w:r>
+        <w:rPr>
+          <w:rFonts w:ascii="Consolas" w:eastAsia="Times New Roman" w:hAnsi="Consolas" w:cs="Times New Roman"/>
+          <w:color w:val="D4D4D4"/>
+          <w:sz w:val="21"/>
+          <w:szCs w:val="21"/>
+          <w:lang w:val="en-US" w:eastAsia="es-AR"/>
+        </w:rPr>
+        <w:t>[</w:t>
+      </w:r>
+      <w:r>
+        <w:rPr>
+          <w:rFonts w:ascii="Consolas" w:eastAsia="Times New Roman" w:hAnsi="Consolas" w:cs="Times New Roman"/>
+          <w:color w:val="9CDCFE"/>
+          <w:sz w:val="21"/>
+          <w:szCs w:val="21"/>
+          <w:lang w:val="en-US" w:eastAsia="es-AR"/>
+        </w:rPr>
+        <w:t>data</w:t>
+      </w:r>
+      <w:r>
+        <w:rPr>
+          <w:rFonts w:ascii="Consolas" w:eastAsia="Times New Roman" w:hAnsi="Consolas" w:cs="Times New Roman"/>
+          <w:color w:val="D4D4D4"/>
+          <w:sz w:val="21"/>
+          <w:szCs w:val="21"/>
+          <w:lang w:val="en-US" w:eastAsia="es-AR"/>
+        </w:rPr>
+        <w:t>[</w:t>
+      </w:r>
+      <w:r>
+        <w:rPr>
+          <w:rFonts w:ascii="Consolas" w:eastAsia="Times New Roman" w:hAnsi="Consolas" w:cs="Times New Roman"/>
+          <w:color w:val="CE9178"/>
+          <w:sz w:val="21"/>
+          <w:szCs w:val="21"/>
+          <w:lang w:val="en-US" w:eastAsia="es-AR"/>
+        </w:rPr>
+        <w:t>'</w:t>
+      </w:r>
+      <w:proofErr w:type="spellStart"/>
+      <w:r>
+        <w:rPr>
+          <w:rFonts w:ascii="Consolas" w:eastAsia="Times New Roman" w:hAnsi="Consolas" w:cs="Times New Roman"/>
+          <w:color w:val="CE9178"/>
+          <w:sz w:val="21"/>
+          <w:szCs w:val="21"/>
+          <w:lang w:val="en-US" w:eastAsia="es-AR"/>
+        </w:rPr>
+        <w:t>place_name</w:t>
+      </w:r>
+      <w:proofErr w:type="spellEnd"/>
+      <w:proofErr w:type="gramStart"/>
+      <w:r>
+        <w:rPr>
+          <w:rFonts w:ascii="Consolas" w:eastAsia="Times New Roman" w:hAnsi="Consolas" w:cs="Times New Roman"/>
+          <w:color w:val="CE9178"/>
+          <w:sz w:val="21"/>
+          <w:szCs w:val="21"/>
+          <w:lang w:val="en-US" w:eastAsia="es-AR"/>
+        </w:rPr>
+        <w:t>'</w:t>
+      </w:r>
+      <w:r>
+        <w:rPr>
+          <w:rFonts w:ascii="Consolas" w:eastAsia="Times New Roman" w:hAnsi="Consolas" w:cs="Times New Roman"/>
+          <w:color w:val="D4D4D4"/>
+          <w:sz w:val="21"/>
+          <w:szCs w:val="21"/>
+          <w:lang w:val="en-US" w:eastAsia="es-AR"/>
+        </w:rPr>
+        <w:t>]=</w:t>
+      </w:r>
+      <w:proofErr w:type="gramEnd"/>
+      <w:r>
+        <w:rPr>
+          <w:rFonts w:ascii="Consolas" w:eastAsia="Times New Roman" w:hAnsi="Consolas" w:cs="Times New Roman"/>
+          <w:color w:val="D4D4D4"/>
+          <w:sz w:val="21"/>
+          <w:szCs w:val="21"/>
+          <w:lang w:val="en-US" w:eastAsia="es-AR"/>
+        </w:rPr>
+        <w:t>=</w:t>
+      </w:r>
+      <w:r>
+        <w:rPr>
+          <w:rFonts w:ascii="Consolas" w:eastAsia="Times New Roman" w:hAnsi="Consolas" w:cs="Times New Roman"/>
+          <w:color w:val="CE9178"/>
+          <w:sz w:val="21"/>
+          <w:szCs w:val="21"/>
+          <w:lang w:val="en-US" w:eastAsia="es-AR"/>
+        </w:rPr>
+        <w:t>'Capital Federal'</w:t>
+      </w:r>
+      <w:r>
+        <w:rPr>
+          <w:rFonts w:ascii="Consolas" w:eastAsia="Times New Roman" w:hAnsi="Consolas" w:cs="Times New Roman"/>
+          <w:color w:val="D4D4D4"/>
+          <w:sz w:val="21"/>
+          <w:szCs w:val="21"/>
+          <w:lang w:val="en-US" w:eastAsia="es-AR"/>
+        </w:rPr>
+        <w:t>][</w:t>
+      </w:r>
+      <w:r>
+        <w:rPr>
+          <w:rFonts w:ascii="Consolas" w:eastAsia="Times New Roman" w:hAnsi="Consolas" w:cs="Times New Roman"/>
+          <w:color w:val="CE9178"/>
+          <w:sz w:val="21"/>
+          <w:szCs w:val="21"/>
+          <w:lang w:val="en-US" w:eastAsia="es-AR"/>
+        </w:rPr>
+        <w:t>'</w:t>
+      </w:r>
+      <w:proofErr w:type="spellStart"/>
+      <w:r>
+        <w:rPr>
+          <w:rFonts w:ascii="Consolas" w:eastAsia="Times New Roman" w:hAnsi="Consolas" w:cs="Times New Roman"/>
+          <w:color w:val="CE9178"/>
+          <w:sz w:val="21"/>
+          <w:szCs w:val="21"/>
+          <w:lang w:val="en-US" w:eastAsia="es-AR"/>
+        </w:rPr>
+        <w:t>place_with_parent_names</w:t>
+      </w:r>
+      <w:proofErr w:type="spellEnd"/>
+      <w:r>
+        <w:rPr>
+          <w:rFonts w:ascii="Consolas" w:eastAsia="Times New Roman" w:hAnsi="Consolas" w:cs="Times New Roman"/>
+          <w:color w:val="CE9178"/>
+          <w:sz w:val="21"/>
+          <w:szCs w:val="21"/>
+          <w:lang w:val="en-US" w:eastAsia="es-AR"/>
+        </w:rPr>
+        <w:t>'</w:t>
+      </w:r>
+      <w:r>
+        <w:rPr>
+          <w:rFonts w:ascii="Consolas" w:eastAsia="Times New Roman" w:hAnsi="Consolas" w:cs="Times New Roman"/>
+          <w:color w:val="D4D4D4"/>
+          <w:sz w:val="21"/>
+          <w:szCs w:val="21"/>
+          <w:lang w:val="en-US" w:eastAsia="es-AR"/>
+        </w:rPr>
+        <w:t>].</w:t>
+      </w:r>
+      <w:proofErr w:type="spellStart"/>
+      <w:r>
+        <w:rPr>
+          <w:rFonts w:ascii="Consolas" w:eastAsia="Times New Roman" w:hAnsi="Consolas" w:cs="Times New Roman"/>
+          <w:color w:val="DCDCAA"/>
+          <w:sz w:val="21"/>
+          <w:szCs w:val="21"/>
+          <w:lang w:val="en-US" w:eastAsia="es-AR"/>
+        </w:rPr>
+        <w:t>value_counts</w:t>
+      </w:r>
+      <w:proofErr w:type="spellEnd"/>
+      <w:r>
+        <w:rPr>
+          <w:rFonts w:ascii="Consolas" w:eastAsia="Times New Roman" w:hAnsi="Consolas" w:cs="Times New Roman"/>
+          <w:color w:val="D4D4D4"/>
+          <w:sz w:val="21"/>
+          <w:szCs w:val="21"/>
+          <w:lang w:val="en-US" w:eastAsia="es-AR"/>
+        </w:rPr>
+        <w:t>()</w:t>
+      </w:r>
+    </w:p>
+    <w:p>
+      <w:pPr>
+        <w:rPr>
+          <w:lang w:val="en-US"/>
+        </w:rPr>
+      </w:pPr>
+    </w:p>
+    <w:p>
+      <w:pPr>
+        <w:pStyle w:val="ListParagraph"/>
         <w:numPr>
           <w:ilvl w:val="0"/>
           <w:numId w:val="1"/>
@@ -204,7 +492,7 @@
     </w:p>
     <w:p>
       <w:pPr>
-        <w:pStyle w:val="Prrafodelista"/>
+        <w:pStyle w:val="ListParagraph"/>
         <w:numPr>
           <w:ilvl w:val="0"/>
           <w:numId w:val="1"/>
@@ -233,6 +521,53 @@
         <w:t xml:space="preserve">, estaríamos repitiendo. </w:t>
       </w:r>
     </w:p>
+    <w:p>
+      <w:r>
+        <w:rPr>
+          <w:highlight w:val="yellow"/>
+        </w:rPr>
+        <w:t xml:space="preserve">Si, hay que ordenar esa notebook, no sé bien aún cómo puede ser la narrativa. Me gusta esto de dividir en partes según la cantidad de </w:t>
+      </w:r>
+      <w:proofErr w:type="spellStart"/>
+      <w:r>
+        <w:rPr>
+          <w:highlight w:val="yellow"/>
+        </w:rPr>
+        <w:t>str</w:t>
+      </w:r>
+      <w:proofErr w:type="spellEnd"/>
+      <w:r>
+        <w:rPr>
+          <w:highlight w:val="yellow"/>
+        </w:rPr>
+        <w:t xml:space="preserve"> en </w:t>
+      </w:r>
+      <w:proofErr w:type="spellStart"/>
+      <w:r>
+        <w:rPr>
+          <w:highlight w:val="yellow"/>
+        </w:rPr>
+        <w:t>place_with_parent_</w:t>
+      </w:r>
+      <w:proofErr w:type="gramStart"/>
+      <w:r>
+        <w:rPr>
+          <w:highlight w:val="yellow"/>
+        </w:rPr>
+        <w:t>names</w:t>
+      </w:r>
+      <w:proofErr w:type="spellEnd"/>
+      <w:proofErr w:type="gramEnd"/>
+      <w:r>
+        <w:rPr>
+          <w:highlight w:val="yellow"/>
+        </w:rPr>
+        <w:t xml:space="preserve"> pero creo que puede ser ordenado mejor.</w:t>
+      </w:r>
+      <w:r>
+        <w:t xml:space="preserve"> </w:t>
+      </w:r>
+    </w:p>
     <w:p/>
     <w:p>
       <w:proofErr w:type="spellStart"/>
@@ -257,7 +592,7 @@
     </w:p>
     <w:p>
       <w:pPr>
-        <w:pStyle w:val="Prrafodelista"/>
+        <w:pStyle w:val="ListParagraph"/>
         <w:numPr>
           <w:ilvl w:val="0"/>
           <w:numId w:val="2"/>
@@ -304,31 +639,25 @@
     </w:p>
     <w:p>
       <w:pPr>
-        <w:pStyle w:val="Prrafodelista"/>
+        <w:pStyle w:val="ListParagraph"/>
         <w:numPr>
           <w:ilvl w:val="0"/>
           <w:numId w:val="2"/>
         </w:numPr>
       </w:pPr>
       <w:r>
-        <w:t xml:space="preserve">Que los registros de ubicación de los inmuebles están ubicados hasta </w:t>
-      </w:r>
-      <w:r>
-        <w:t>la ciudad</w:t>
+        <w:t>Que los registros de ubicación de los inmuebles están ubicados hasta la ciudad</w:t>
       </w:r>
       <w:r>
         <w:t>/</w:t>
       </w:r>
       <w:r>
-        <w:t>Partido</w:t>
-      </w:r>
-      <w:r>
-        <w:t xml:space="preserve"> (en %)</w:t>
-      </w:r>
-    </w:p>
-    <w:p>
-      <w:pPr>
-        <w:pStyle w:val="Prrafodelista"/>
+        <w:t>Partido (en %)</w:t>
+      </w:r>
+    </w:p>
+    <w:p>
+      <w:pPr>
+        <w:pStyle w:val="ListParagraph"/>
         <w:numPr>
           <w:ilvl w:val="0"/>
           <w:numId w:val="2"/>
@@ -341,15 +670,12 @@
         <w:t>/</w:t>
       </w:r>
       <w:r>
-        <w:t>barrio (</w:t>
-      </w:r>
-      <w:r>
-        <w:t>en %)</w:t>
-      </w:r>
-    </w:p>
-    <w:p>
-      <w:pPr>
-        <w:pStyle w:val="Prrafodelista"/>
+        <w:t>barrio (en %)</w:t>
+      </w:r>
+    </w:p>
+    <w:p>
+      <w:pPr>
+        <w:pStyle w:val="ListParagraph"/>
         <w:numPr>
           <w:ilvl w:val="0"/>
           <w:numId w:val="2"/>
@@ -362,16 +688,10 @@
         <w:t xml:space="preserve">(%) </w:t>
       </w:r>
       <w:r>
-        <w:t xml:space="preserve">registros donde no agregó el </w:t>
-      </w:r>
-      <w:r>
-        <w:t>de la localidad o barrio (en %)</w:t>
-      </w:r>
-      <w:r>
-        <w:t xml:space="preserve">: </w:t>
-      </w:r>
-      <w:r>
-        <w:t xml:space="preserve">pueden imputarse datos de localidad/barrio en la columna </w:t>
+        <w:t>registros donde no agregó el de la localidad o barrio (en %)</w:t>
+      </w:r>
+      <w:r>
+        <w:t xml:space="preserve">: pueden imputarse datos de localidad/barrio en la columna </w:t>
       </w:r>
       <w:proofErr w:type="spellStart"/>
       <w:r>
@@ -389,7 +709,7 @@
     </w:p>
     <w:p>
       <w:pPr>
-        <w:pStyle w:val="Prrafodelista"/>
+        <w:pStyle w:val="ListParagraph"/>
         <w:numPr>
           <w:ilvl w:val="0"/>
           <w:numId w:val="2"/>
@@ -399,27 +719,24 @@
         <w:t xml:space="preserve">Y 548 </w:t>
       </w:r>
       <w:r>
-        <w:t>(%)</w:t>
+        <w:t xml:space="preserve">(%) </w:t>
+      </w:r>
+      <w:r>
+        <w:t>registros que corresponden a un barrio de la localidad</w:t>
+      </w:r>
+      <w:r>
+        <w:t>, muy específico</w:t>
+      </w:r>
+      <w:r>
+        <w:t>: podrían reemplazarse por la localidad o no.</w:t>
       </w:r>
       <w:r>
         <w:t xml:space="preserve"> </w:t>
       </w:r>
-      <w:r>
-        <w:t>registros que corresponden a un barrio de la localidad</w:t>
-      </w:r>
-      <w:r>
-        <w:t>, muy específico</w:t>
-      </w:r>
-      <w:r>
-        <w:t>: podrían reemplazarse por la localidad o no.</w:t>
-      </w:r>
-      <w:r>
-        <w:t xml:space="preserve"> </w:t>
-      </w:r>
-    </w:p>
-    <w:p>
-      <w:pPr>
-        <w:pStyle w:val="Prrafodelista"/>
+    </w:p>
+    <w:p>
+      <w:pPr>
+        <w:pStyle w:val="ListParagraph"/>
         <w:numPr>
           <w:ilvl w:val="0"/>
           <w:numId w:val="2"/>
@@ -439,7 +756,7 @@
     </w:p>
     <w:p>
       <w:pPr>
-        <w:pStyle w:val="Prrafodelista"/>
+        <w:pStyle w:val="ListParagraph"/>
         <w:numPr>
           <w:ilvl w:val="0"/>
           <w:numId w:val="2"/>
@@ -454,26 +771,14 @@
     </w:p>
     <w:p>
       <w:pPr>
-        <w:pStyle w:val="Prrafodelista"/>
+        <w:pStyle w:val="ListParagraph"/>
         <w:numPr>
           <w:ilvl w:val="0"/>
           <w:numId w:val="2"/>
         </w:numPr>
       </w:pPr>
       <w:r>
-        <w:t xml:space="preserve">Se encontró además que existen registros incompletos sin </w:t>
-      </w:r>
-      <w:r>
-        <w:t>ciudad</w:t>
-      </w:r>
-      <w:r>
-        <w:t>/</w:t>
-      </w:r>
-      <w:r>
-        <w:t>Partido</w:t>
-      </w:r>
-      <w:r>
-        <w:t xml:space="preserve"> en </w:t>
+        <w:t xml:space="preserve">Se encontró además que existen registros incompletos sin ciudad/Partido en </w:t>
       </w:r>
       <w:proofErr w:type="spellStart"/>
       <w:r>
@@ -582,6 +887,8 @@
         <w:t xml:space="preserve"> federal</w:t>
       </w:r>
     </w:p>
+    <w:p/>
+    <w:p/>
     <w:p>
       <w:r>
         <w:t xml:space="preserve">ver con </w:t>
@@ -631,7 +938,7 @@
           <w:color w:val="333333"/>
           <w:sz w:val="21"/>
           <w:szCs w:val="21"/>
-          <w:lang w:eastAsia="es-AR"/>
+          <w:lang w:val="en-US" w:eastAsia="es-AR"/>
         </w:rPr>
       </w:pPr>
       <w:proofErr w:type="spellStart"/>
@@ -643,7 +950,7 @@
           <w:color w:val="7A3E9D"/>
           <w:sz w:val="21"/>
           <w:szCs w:val="21"/>
-          <w:lang w:eastAsia="es-AR"/>
+          <w:lang w:val="en-US" w:eastAsia="es-AR"/>
         </w:rPr>
         <w:t>pd</w:t>
       </w:r>
@@ -653,7 +960,7 @@
           <w:color w:val="777777"/>
           <w:sz w:val="21"/>
           <w:szCs w:val="21"/>
-          <w:lang w:eastAsia="es-AR"/>
+          <w:lang w:val="en-US" w:eastAsia="es-AR"/>
         </w:rPr>
         <w:t>.</w:t>
       </w:r>
@@ -663,7 +970,7 @@
           <w:color w:val="7A3E9D"/>
           <w:sz w:val="21"/>
           <w:szCs w:val="21"/>
-          <w:lang w:eastAsia="es-AR"/>
+          <w:lang w:val="en-US" w:eastAsia="es-AR"/>
         </w:rPr>
         <w:t>options</w:t>
       </w:r>
@@ -673,7 +980,7 @@
           <w:color w:val="777777"/>
           <w:sz w:val="21"/>
           <w:szCs w:val="21"/>
-          <w:lang w:eastAsia="es-AR"/>
+          <w:lang w:val="en-US" w:eastAsia="es-AR"/>
         </w:rPr>
         <w:t>.</w:t>
       </w:r>
@@ -683,7 +990,7 @@
           <w:color w:val="7A3E9D"/>
           <w:sz w:val="21"/>
           <w:szCs w:val="21"/>
-          <w:lang w:eastAsia="es-AR"/>
+          <w:lang w:val="en-US" w:eastAsia="es-AR"/>
         </w:rPr>
         <w:t>display</w:t>
       </w:r>
@@ -693,7 +1000,7 @@
           <w:color w:val="777777"/>
           <w:sz w:val="21"/>
           <w:szCs w:val="21"/>
-          <w:lang w:eastAsia="es-AR"/>
+          <w:lang w:val="en-US" w:eastAsia="es-AR"/>
         </w:rPr>
         <w:t>.</w:t>
       </w:r>
@@ -703,7 +1010,7 @@
           <w:color w:val="7A3E9D"/>
           <w:sz w:val="21"/>
           <w:szCs w:val="21"/>
-          <w:lang w:eastAsia="es-AR"/>
+          <w:lang w:val="en-US" w:eastAsia="es-AR"/>
         </w:rPr>
         <w:t>max_rows</w:t>
       </w:r>
@@ -714,7 +1021,7 @@
           <w:color w:val="333333"/>
           <w:sz w:val="21"/>
           <w:szCs w:val="21"/>
-          <w:lang w:eastAsia="es-AR"/>
+          <w:lang w:val="en-US" w:eastAsia="es-AR"/>
         </w:rPr>
         <w:t xml:space="preserve"> </w:t>
       </w:r>
@@ -724,7 +1031,7 @@
           <w:color w:val="777777"/>
           <w:sz w:val="21"/>
           <w:szCs w:val="21"/>
-          <w:lang w:eastAsia="es-AR"/>
+          <w:lang w:val="en-US" w:eastAsia="es-AR"/>
         </w:rPr>
         <w:t>=</w:t>
       </w:r>
@@ -734,22 +1041,20 @@
           <w:color w:val="333333"/>
           <w:sz w:val="21"/>
           <w:szCs w:val="21"/>
-          <w:lang w:eastAsia="es-AR"/>
+          <w:lang w:val="en-US" w:eastAsia="es-AR"/>
         </w:rPr>
         <w:t xml:space="preserve"> </w:t>
       </w:r>
-      <w:proofErr w:type="spellStart"/>
       <w:r>
         <w:rPr>
           <w:rFonts w:ascii="Consolas" w:eastAsia="Times New Roman" w:hAnsi="Consolas" w:cs="Times New Roman"/>
           <w:color w:val="9C5D27"/>
           <w:sz w:val="21"/>
           <w:szCs w:val="21"/>
-          <w:lang w:eastAsia="es-AR"/>
+          <w:lang w:val="en-US" w:eastAsia="es-AR"/>
         </w:rPr>
         <w:t>None</w:t>
       </w:r>
-      <w:proofErr w:type="spellEnd"/>
     </w:p>
     <w:p>
       <w:pPr>
@@ -760,7 +1065,7 @@
           <w:color w:val="333333"/>
           <w:sz w:val="21"/>
           <w:szCs w:val="21"/>
-          <w:lang w:eastAsia="es-AR"/>
+          <w:lang w:val="en-US" w:eastAsia="es-AR"/>
         </w:rPr>
       </w:pPr>
       <w:proofErr w:type="spellStart"/>
@@ -771,7 +1076,7 @@
           <w:color w:val="7A3E9D"/>
           <w:sz w:val="21"/>
           <w:szCs w:val="21"/>
-          <w:lang w:eastAsia="es-AR"/>
+          <w:lang w:val="en-US" w:eastAsia="es-AR"/>
         </w:rPr>
         <w:t>data</w:t>
       </w:r>
@@ -781,7 +1086,7 @@
           <w:color w:val="777777"/>
           <w:sz w:val="21"/>
           <w:szCs w:val="21"/>
-          <w:lang w:eastAsia="es-AR"/>
+          <w:lang w:val="en-US" w:eastAsia="es-AR"/>
         </w:rPr>
         <w:t>.</w:t>
       </w:r>
@@ -793,7 +1098,7 @@
           <w:color w:val="AA3731"/>
           <w:sz w:val="21"/>
           <w:szCs w:val="21"/>
-          <w:lang w:eastAsia="es-AR"/>
+          <w:lang w:val="en-US" w:eastAsia="es-AR"/>
         </w:rPr>
         <w:t>groupby</w:t>
       </w:r>
@@ -805,7 +1110,7 @@
           <w:color w:val="777777"/>
           <w:sz w:val="21"/>
           <w:szCs w:val="21"/>
-          <w:lang w:eastAsia="es-AR"/>
+          <w:lang w:val="en-US" w:eastAsia="es-AR"/>
         </w:rPr>
         <w:t>(["</w:t>
       </w:r>
@@ -816,7 +1121,7 @@
           <w:color w:val="448C27"/>
           <w:sz w:val="21"/>
           <w:szCs w:val="21"/>
-          <w:lang w:eastAsia="es-AR"/>
+          <w:lang w:val="en-US" w:eastAsia="es-AR"/>
         </w:rPr>
         <w:t>state_name</w:t>
       </w:r>
@@ -827,7 +1132,7 @@
           <w:color w:val="777777"/>
           <w:sz w:val="21"/>
           <w:szCs w:val="21"/>
-          <w:lang w:eastAsia="es-AR"/>
+          <w:lang w:val="en-US" w:eastAsia="es-AR"/>
         </w:rPr>
         <w:t>"])["</w:t>
       </w:r>
@@ -838,7 +1143,7 @@
           <w:color w:val="448C27"/>
           <w:sz w:val="21"/>
           <w:szCs w:val="21"/>
-          <w:lang w:eastAsia="es-AR"/>
+          <w:lang w:val="en-US" w:eastAsia="es-AR"/>
         </w:rPr>
         <w:t>place_name</w:t>
       </w:r>
@@ -849,7 +1154,7 @@
           <w:color w:val="777777"/>
           <w:sz w:val="21"/>
           <w:szCs w:val="21"/>
-          <w:lang w:eastAsia="es-AR"/>
+          <w:lang w:val="en-US" w:eastAsia="es-AR"/>
         </w:rPr>
         <w:t>"].</w:t>
       </w:r>
@@ -862,7 +1167,7 @@
           <w:color w:val="AA3731"/>
           <w:sz w:val="21"/>
           <w:szCs w:val="21"/>
-          <w:lang w:eastAsia="es-AR"/>
+          <w:lang w:val="en-US" w:eastAsia="es-AR"/>
         </w:rPr>
         <w:t>value_counts</w:t>
       </w:r>
@@ -873,12 +1178,132 @@
           <w:color w:val="777777"/>
           <w:sz w:val="21"/>
           <w:szCs w:val="21"/>
-          <w:lang w:eastAsia="es-AR"/>
+          <w:lang w:val="en-US" w:eastAsia="es-AR"/>
         </w:rPr>
         <w:t>()</w:t>
       </w:r>
     </w:p>
-    <w:p/>
+    <w:p>
+      <w:pPr>
+        <w:rPr>
+          <w:lang w:val="en-US"/>
+        </w:rPr>
+      </w:pPr>
+    </w:p>
+    <w:p>
+      <w:r>
+        <w:rPr>
+          <w:highlight w:val="yellow"/>
+        </w:rPr>
+        <w:t xml:space="preserve">Si </w:t>
+      </w:r>
+      <w:proofErr w:type="spellStart"/>
+      <w:r>
+        <w:rPr>
+          <w:highlight w:val="yellow"/>
+        </w:rPr>
+        <w:t>hacés</w:t>
+      </w:r>
+      <w:proofErr w:type="spellEnd"/>
+      <w:r>
+        <w:rPr>
+          <w:highlight w:val="yellow"/>
+        </w:rPr>
+        <w:t xml:space="preserve"> </w:t>
+      </w:r>
+      <w:proofErr w:type="spellStart"/>
+      <w:r>
+        <w:rPr>
+          <w:highlight w:val="yellow"/>
+        </w:rPr>
+        <w:t>click</w:t>
+      </w:r>
+      <w:proofErr w:type="spellEnd"/>
+      <w:r>
+        <w:rPr>
+          <w:highlight w:val="yellow"/>
+        </w:rPr>
+        <w:t xml:space="preserve"> en in a </w:t>
+      </w:r>
+      <w:proofErr w:type="spellStart"/>
+      <w:r>
+        <w:rPr>
+          <w:highlight w:val="yellow"/>
+        </w:rPr>
+        <w:t>text</w:t>
+      </w:r>
+      <w:proofErr w:type="spellEnd"/>
+      <w:r>
+        <w:rPr>
+          <w:highlight w:val="yellow"/>
+        </w:rPr>
+        <w:t xml:space="preserve"> editor te los muestra todos</w:t>
+      </w:r>
+    </w:p>
+    <w:p>
+      <w:r>
+        <w:rPr>
+          <w:noProof/>
+        </w:rPr>
+        <w:lastRenderedPageBreak/>
+        <w:drawing>
+          <wp:inline distT="0" distB="0" distL="0" distR="0" wp14:anchorId="31D43DFB" wp14:editId="29C05473">
+            <wp:extent cx="6644640" cy="1889760"/>
+            <wp:effectExtent l="0" t="0" r="3810" b="0"/>
+            <wp:docPr id="2" name="Picture 2"/>
+            <wp:cNvGraphicFramePr>
+              <a:graphicFrameLocks xmlns:a="http://schemas.openxmlformats.org/drawingml/2006/main" noChangeAspect="1"/>
+            </wp:cNvGraphicFramePr>
+            <a:graphic xmlns:a="http://schemas.openxmlformats.org/drawingml/2006/main">
+              <a:graphicData uri="http://schemas.openxmlformats.org/drawingml/2006/picture">
+                <pic:pic xmlns:pic="http://schemas.openxmlformats.org/drawingml/2006/picture">
+                  <pic:nvPicPr>
+                    <pic:cNvPr id="0" name="Picture 2"/>
+                    <pic:cNvPicPr>
+                      <a:picLocks noChangeAspect="1" noChangeArrowheads="1"/>
+                    </pic:cNvPicPr>
+                  </pic:nvPicPr>
+                  <pic:blipFill>
+                    <a:blip r:embed="rId5">
+                      <a:extLst>
+                        <a:ext uri="{28A0092B-C50C-407E-A947-70E740481C1C}">
+                          <a14:useLocalDpi xmlns:a14="http://schemas.microsoft.com/office/drawing/2010/main" val="0"/>
+                        </a:ext>
+                      </a:extLst>
+                    </a:blip>
+                    <a:srcRect/>
+                    <a:stretch>
+                      <a:fillRect/>
+                    </a:stretch>
+                  </pic:blipFill>
+                  <pic:spPr bwMode="auto">
+                    <a:xfrm>
+                      <a:off x="0" y="0"/>
+                      <a:ext cx="6644640" cy="1889760"/>
+                    </a:xfrm>
+                    <a:prstGeom prst="rect">
+                      <a:avLst/>
+                    </a:prstGeom>
+                    <a:noFill/>
+                    <a:ln>
+                      <a:noFill/>
+                    </a:ln>
+                  </pic:spPr>
+                </pic:pic>
+              </a:graphicData>
+            </a:graphic>
+          </wp:inline>
+        </w:drawing>
+      </w:r>
+    </w:p>
+    <w:p>
+      <w:r>
+        <w:rPr>
+          <w:highlight w:val="yellow"/>
+        </w:rPr>
+        <w:t>Yo igual no vi en una mirada rápida muchos casos…</w:t>
+      </w:r>
+    </w:p>
     <w:p>
       <w:r>
         <w:t>Luis, me ayudas luego con esto, porque me dan diferentes</w:t>
@@ -894,52 +1319,85 @@
       </w:r>
     </w:p>
     <w:p>
-      <w:r>
+      <w:pPr>
+        <w:rPr>
+          <w:lang w:val="en-US"/>
+        </w:rPr>
+      </w:pPr>
+      <w:r>
+        <w:rPr>
+          <w:lang w:val="en-US"/>
+        </w:rPr>
         <w:t>data['</w:t>
       </w:r>
       <w:proofErr w:type="spellStart"/>
       <w:r>
+        <w:rPr>
+          <w:lang w:val="en-US"/>
+        </w:rPr>
         <w:t>place_with_parent_names</w:t>
       </w:r>
       <w:proofErr w:type="spellEnd"/>
       <w:r>
+        <w:rPr>
+          <w:lang w:val="en-US"/>
+        </w:rPr>
         <w:t>'</w:t>
       </w:r>
       <w:proofErr w:type="gramStart"/>
       <w:r>
-        <w:t>].</w:t>
-      </w:r>
-      <w:proofErr w:type="spellStart"/>
-      <w:r>
-        <w:t>apply</w:t>
-      </w:r>
-      <w:proofErr w:type="spellEnd"/>
+        <w:rPr>
+          <w:lang w:val="en-US"/>
+        </w:rPr>
+        <w:t>].apply</w:t>
+      </w:r>
       <w:proofErr w:type="gramEnd"/>
       <w:r>
+        <w:rPr>
+          <w:lang w:val="en-US"/>
+        </w:rPr>
         <w:t xml:space="preserve">(lambda x: </w:t>
       </w:r>
       <w:proofErr w:type="spellStart"/>
       <w:r>
+        <w:rPr>
+          <w:lang w:val="en-US"/>
+        </w:rPr>
         <w:t>len</w:t>
       </w:r>
       <w:proofErr w:type="spellEnd"/>
       <w:r>
+        <w:rPr>
+          <w:lang w:val="en-US"/>
+        </w:rPr>
         <w:t>(</w:t>
       </w:r>
       <w:proofErr w:type="spellStart"/>
       <w:r>
+        <w:rPr>
+          <w:lang w:val="en-US"/>
+        </w:rPr>
         <w:t>x.split</w:t>
       </w:r>
       <w:proofErr w:type="spellEnd"/>
       <w:r>
+        <w:rPr>
+          <w:lang w:val="en-US"/>
+        </w:rPr>
         <w:t>("|"))).</w:t>
       </w:r>
       <w:proofErr w:type="spellStart"/>
       <w:r>
+        <w:rPr>
+          <w:lang w:val="en-US"/>
+        </w:rPr>
         <w:t>value_counts</w:t>
       </w:r>
       <w:proofErr w:type="spellEnd"/>
       <w:r>
+        <w:rPr>
+          <w:lang w:val="en-US"/>
+        </w:rPr>
         <w:t>()</w:t>
       </w:r>
     </w:p>
@@ -949,50 +1407,195 @@
       </w:r>
     </w:p>
     <w:p>
-      <w:proofErr w:type="spellStart"/>
-      <w:r>
+      <w:pPr>
+        <w:rPr>
+          <w:lang w:val="en-US"/>
+        </w:rPr>
+      </w:pPr>
+      <w:proofErr w:type="spellStart"/>
+      <w:r>
+        <w:rPr>
+          <w:lang w:val="en-US"/>
+        </w:rPr>
         <w:t>location_data</w:t>
       </w:r>
       <w:proofErr w:type="spellEnd"/>
       <w:r>
+        <w:rPr>
+          <w:lang w:val="en-US"/>
+        </w:rPr>
         <w:t>['</w:t>
       </w:r>
       <w:proofErr w:type="spellStart"/>
       <w:r>
+        <w:rPr>
+          <w:lang w:val="en-US"/>
+        </w:rPr>
         <w:t>place_with_parent_names</w:t>
       </w:r>
       <w:proofErr w:type="spellEnd"/>
       <w:r>
+        <w:rPr>
+          <w:lang w:val="en-US"/>
+        </w:rPr>
         <w:t>'</w:t>
       </w:r>
       <w:proofErr w:type="gramStart"/>
       <w:r>
-        <w:t>].</w:t>
-      </w:r>
-      <w:proofErr w:type="spellStart"/>
-      <w:r>
-        <w:t>apply</w:t>
-      </w:r>
-      <w:proofErr w:type="spellEnd"/>
+        <w:rPr>
+          <w:lang w:val="en-US"/>
+        </w:rPr>
+        <w:t>].apply</w:t>
+      </w:r>
       <w:proofErr w:type="gramEnd"/>
       <w:r>
+        <w:rPr>
+          <w:lang w:val="en-US"/>
+        </w:rPr>
         <w:t xml:space="preserve">(lambda x: </w:t>
       </w:r>
       <w:proofErr w:type="spellStart"/>
       <w:r>
+        <w:rPr>
+          <w:lang w:val="en-US"/>
+        </w:rPr>
         <w:t>len</w:t>
       </w:r>
       <w:proofErr w:type="spellEnd"/>
       <w:r>
+        <w:rPr>
+          <w:lang w:val="en-US"/>
+        </w:rPr>
         <w:t>(x)).</w:t>
       </w:r>
       <w:proofErr w:type="spellStart"/>
       <w:r>
+        <w:rPr>
+          <w:lang w:val="en-US"/>
+        </w:rPr>
         <w:t>value_counts</w:t>
       </w:r>
       <w:proofErr w:type="spellEnd"/>
       <w:r>
+        <w:rPr>
+          <w:lang w:val="en-US"/>
+        </w:rPr>
         <w:t>()</w:t>
+      </w:r>
+    </w:p>
+    <w:p>
+      <w:r>
+        <w:rPr>
+          <w:highlight w:val="yellow"/>
+        </w:rPr>
+        <w:t xml:space="preserve">Este segundo cuenta la cantidad de letras del campo. x es cada campo, por ejemplo </w:t>
+      </w:r>
+      <w:r>
+        <w:rPr>
+          <w:highlight w:val="yellow"/>
+        </w:rPr>
+        <w:t>|</w:t>
+      </w:r>
+      <w:proofErr w:type="spellStart"/>
+      <w:r>
+        <w:rPr>
+          <w:highlight w:val="yellow"/>
+        </w:rPr>
+        <w:t>Argentina|Capital</w:t>
+      </w:r>
+      <w:proofErr w:type="spellEnd"/>
+      <w:r>
+        <w:rPr>
+          <w:highlight w:val="yellow"/>
+        </w:rPr>
+        <w:t xml:space="preserve"> </w:t>
+      </w:r>
+      <w:proofErr w:type="spellStart"/>
+      <w:r>
+        <w:rPr>
+          <w:highlight w:val="yellow"/>
+        </w:rPr>
+        <w:t>Federal|Mataderos</w:t>
+      </w:r>
+      <w:proofErr w:type="spellEnd"/>
+      <w:r>
+        <w:rPr>
+          <w:highlight w:val="yellow"/>
+        </w:rPr>
+        <w:t>|</w:t>
+      </w:r>
+      <w:r>
+        <w:rPr>
+          <w:highlight w:val="yellow"/>
+        </w:rPr>
+        <w:t xml:space="preserve"> y </w:t>
+      </w:r>
+      <w:proofErr w:type="spellStart"/>
+      <w:r>
+        <w:rPr>
+          <w:highlight w:val="yellow"/>
+        </w:rPr>
+        <w:t>len</w:t>
+      </w:r>
+      <w:proofErr w:type="spellEnd"/>
+      <w:r>
+        <w:rPr>
+          <w:highlight w:val="yellow"/>
+        </w:rPr>
+        <w:t xml:space="preserve"> de x la cantidad de letras (37). Se ve más claro si le sacas el </w:t>
+      </w:r>
+      <w:proofErr w:type="spellStart"/>
+      <w:r>
+        <w:rPr>
+          <w:highlight w:val="yellow"/>
+        </w:rPr>
+        <w:t>value_counts</w:t>
+      </w:r>
+      <w:proofErr w:type="spellEnd"/>
+      <w:r>
+        <w:rPr>
+          <w:highlight w:val="yellow"/>
+        </w:rPr>
+        <w:t xml:space="preserve"> para comparar</w:t>
+      </w:r>
+    </w:p>
+    <w:p>
+      <w:r>
+        <w:rPr>
+          <w:highlight w:val="yellow"/>
+        </w:rPr>
+        <w:t xml:space="preserve">Para que te dé igual deberías primero </w:t>
+      </w:r>
+      <w:proofErr w:type="spellStart"/>
+      <w:r>
+        <w:rPr>
+          <w:highlight w:val="yellow"/>
+        </w:rPr>
+        <w:t>splitearlo</w:t>
+      </w:r>
+      <w:proofErr w:type="spellEnd"/>
+      <w:r>
+        <w:rPr>
+          <w:highlight w:val="yellow"/>
+        </w:rPr>
+        <w:t xml:space="preserve"> a un array y ahí </w:t>
+      </w:r>
+      <w:proofErr w:type="spellStart"/>
+      <w:r>
+        <w:rPr>
+          <w:highlight w:val="yellow"/>
+        </w:rPr>
+        <w:t>len</w:t>
+      </w:r>
+      <w:proofErr w:type="spellEnd"/>
+      <w:r>
+        <w:rPr>
+          <w:highlight w:val="yellow"/>
+        </w:rPr>
+        <w:t xml:space="preserve"> cuenta la cantidad de elementos del array.</w:t>
+      </w:r>
+      <w:r>
+        <w:tab/>
       </w:r>
     </w:p>
     <w:p/>
@@ -1643,12 +2246,12 @@
     <w:name w:val="Normal"/>
     <w:qFormat/>
   </w:style>
-  <w:style w:type="character" w:default="1" w:styleId="Fuentedeprrafopredeter">
+  <w:style w:type="character" w:default="1" w:styleId="DefaultParagraphFont">
     <w:name w:val="Default Paragraph Font"/>
     <w:uiPriority w:val="1"/>
     <w:unhideWhenUsed/>
   </w:style>
-  <w:style w:type="table" w:default="1" w:styleId="Tablanormal">
+  <w:style w:type="table" w:default="1" w:styleId="TableNormal">
     <w:name w:val="Normal Table"/>
     <w:uiPriority w:val="99"/>
     <w:semiHidden/>
@@ -1663,13 +2266,13 @@
       </w:tblCellMar>
     </w:tblPr>
   </w:style>
-  <w:style w:type="numbering" w:default="1" w:styleId="Sinlista">
+  <w:style w:type="numbering" w:default="1" w:styleId="NoList">
     <w:name w:val="No List"/>
     <w:uiPriority w:val="99"/>
     <w:semiHidden/>
     <w:unhideWhenUsed/>
   </w:style>
-  <w:style w:type="paragraph" w:styleId="Prrafodelista">
+  <w:style w:type="paragraph" w:styleId="ListParagraph">
     <w:name w:val="List Paragraph"/>
     <w:basedOn w:val="Normal"/>
     <w:uiPriority w:val="34"/>

</xml_diff>